<commit_message>
changes in background color and cv
</commit_message>
<xml_diff>
--- a/jaspreetsingh-cv.docx
+++ b/jaspreetsingh-cv.docx
@@ -70,12 +70,12 @@
               <w:spacing w:before="240" w:beforeAutospacing="0" w:after="0" w:line="240" w:lineRule="auto"/>
               <w:ind w:left="0"/>
               <w:rPr>
-                <w:rFonts w:ascii="Open Sans" w:hAnsi="Open Sans" w:eastAsia="Open Sans" w:cs="Open Sans"/>
-              </w:rPr>
-            </w:pPr>
-            <w:r>
-              <w:rPr>
-                <w:rFonts w:ascii="Open Sans" w:hAnsi="Open Sans" w:eastAsia="Open Sans" w:cs="Open Sans"/>
+                <w:rFonts w:hint="default" w:ascii="Arial" w:hAnsi="Arial" w:eastAsia="Open Sans" w:cs="Arial"/>
+              </w:rPr>
+            </w:pPr>
+            <w:r>
+              <w:rPr>
+                <w:rFonts w:hint="default" w:ascii="Arial" w:hAnsi="Arial" w:eastAsia="Open Sans" w:cs="Arial"/>
                 <w:b/>
                 <w:bCs/>
                 <w:color w:val="1C4587"/>
@@ -86,7 +86,7 @@
             </w:r>
             <w:r>
               <w:rPr>
-                <w:rFonts w:ascii="Open Sans" w:hAnsi="Open Sans" w:eastAsia="Open Sans" w:cs="Open Sans"/>
+                <w:rFonts w:hint="default" w:ascii="Arial" w:hAnsi="Arial" w:eastAsia="Open Sans" w:cs="Arial"/>
                 <w:b/>
                 <w:bCs/>
                 <w:color w:val="1F497D" w:themeColor="text2" w:themeTint="FF"/>
@@ -120,7 +120,8 @@
               <w:spacing w:after="0" w:line="480" w:lineRule="auto"/>
               <w:ind w:left="0"/>
               <w:rPr>
-                <w:rFonts w:hint="default" w:ascii="Open Sans" w:hAnsi="Open Sans" w:eastAsia="Open Sans" w:cs="Open Sans"/>
+                <w:rFonts w:hint="default" w:ascii="Arial" w:hAnsi="Arial" w:eastAsia="Open Sans" w:cs="Arial"/>
+                <w:color w:val="000000"/>
                 <w:sz w:val="18"/>
                 <w:szCs w:val="18"/>
                 <w:lang w:val="en-IN"/>
@@ -128,7 +129,8 @@
             </w:pPr>
             <w:r>
               <w:rPr>
-                <w:rFonts w:ascii="Open Sans" w:hAnsi="Open Sans" w:eastAsia="Open Sans" w:cs="Open Sans"/>
+                <w:rFonts w:hint="default" w:ascii="Arial" w:hAnsi="Arial" w:eastAsia="Open Sans" w:cs="Arial"/>
+                <w:color w:val="000000"/>
                 <w:sz w:val="18"/>
                 <w:szCs w:val="18"/>
               </w:rPr>
@@ -136,7 +138,8 @@
             </w:r>
             <w:r>
               <w:rPr>
-                <w:rFonts w:hint="default" w:ascii="Open Sans" w:hAnsi="Open Sans" w:eastAsia="Open Sans" w:cs="Open Sans"/>
+                <w:rFonts w:hint="default" w:ascii="Arial" w:hAnsi="Arial" w:eastAsia="Open Sans" w:cs="Arial"/>
+                <w:color w:val="000000"/>
                 <w:sz w:val="18"/>
                 <w:szCs w:val="18"/>
                 <w:lang w:val="en-IN"/>
@@ -149,91 +152,103 @@
               <w:spacing w:after="0" w:line="480" w:lineRule="auto"/>
               <w:ind w:left="0"/>
               <w:rPr>
-                <w:rFonts w:ascii="Open Sans" w:hAnsi="Open Sans" w:eastAsia="Open Sans" w:cs="Open Sans"/>
+                <w:rFonts w:hint="default" w:ascii="Arial" w:hAnsi="Arial" w:eastAsia="Open Sans" w:cs="Arial"/>
                 <w:sz w:val="18"/>
                 <w:szCs w:val="18"/>
               </w:rPr>
             </w:pPr>
             <w:r>
               <w:rPr>
-                <w:rFonts w:ascii="Open Sans" w:hAnsi="Open Sans" w:eastAsia="Open Sans" w:cs="Open Sans"/>
+                <w:rFonts w:hint="default" w:ascii="Arial" w:hAnsi="Arial" w:eastAsia="Open Sans" w:cs="Arial"/>
+                <w:color w:val="000000"/>
                 <w:sz w:val="18"/>
                 <w:szCs w:val="18"/>
               </w:rPr>
-              <w:t xml:space="preserve">Github : github.com/jaspreet03 </w:t>
-            </w:r>
+              <w:t>Github : github.com/jaspreet03</w:t>
+            </w:r>
+            <w:r>
+              <w:rPr>
+                <w:rFonts w:hint="default" w:ascii="Arial" w:hAnsi="Arial" w:eastAsia="Open Sans" w:cs="Arial"/>
+                <w:sz w:val="18"/>
+                <w:szCs w:val="18"/>
+              </w:rPr>
+              <w:t xml:space="preserve"> </w:t>
+            </w:r>
+          </w:p>
+          <w:p>
+            <w:pPr>
+              <w:spacing w:after="0" w:line="480" w:lineRule="auto"/>
+              <w:ind w:left="0"/>
+              <w:rPr>
+                <w:rFonts w:hint="default" w:ascii="Arial" w:hAnsi="Arial" w:eastAsia="Open Sans" w:cs="Arial"/>
+                <w:color w:val="000000"/>
+                <w:sz w:val="18"/>
+                <w:szCs w:val="18"/>
+              </w:rPr>
+            </w:pPr>
+            <w:r>
+              <w:rPr>
+                <w:rFonts w:hint="default" w:ascii="Arial" w:hAnsi="Arial" w:eastAsia="Open Sans" w:cs="Arial"/>
+                <w:color w:val="000000"/>
+                <w:sz w:val="18"/>
+                <w:szCs w:val="18"/>
+              </w:rPr>
+              <w:t>LinkedIn : linkedin.com/in/jaspreet03/</w:t>
+            </w:r>
+          </w:p>
+          <w:p>
+            <w:pPr>
+              <w:spacing w:after="0" w:line="480" w:lineRule="auto"/>
+              <w:ind w:left="0"/>
+              <w:rPr>
+                <w:rFonts w:hint="default" w:ascii="Arial" w:hAnsi="Arial" w:eastAsia="Open Sans" w:cs="Arial"/>
+                <w:sz w:val="18"/>
+                <w:szCs w:val="18"/>
+              </w:rPr>
+            </w:pPr>
+          </w:p>
+          <w:p>
+            <w:pPr>
+              <w:spacing w:after="0" w:line="240" w:lineRule="auto"/>
+              <w:ind w:left="0"/>
+              <w:rPr>
+                <w:rFonts w:hint="default" w:ascii="Open Sans" w:hAnsi="Open Sans" w:eastAsia="Open Sans" w:cs="Open Sans"/>
+                <w:lang w:val="en-IN"/>
+              </w:rPr>
+            </w:pPr>
+            <w:r>
+              <w:rPr>
+                <w:rFonts w:ascii="Open Sans" w:hAnsi="Open Sans" w:eastAsia="Open Sans" w:cs="Open Sans"/>
+              </w:rPr>
+              <w:t xml:space="preserve"> </w:t>
+            </w:r>
+          </w:p>
+          <w:p>
+            <w:pPr>
+              <w:spacing w:after="0" w:line="240" w:lineRule="auto"/>
+              <w:ind w:left="0"/>
+              <w:rPr>
+                <w:rFonts w:ascii="Open Sans" w:hAnsi="Open Sans" w:eastAsia="Open Sans" w:cs="Open Sans"/>
+              </w:rPr>
+            </w:pPr>
+          </w:p>
+          <w:p>
+            <w:pPr>
+              <w:spacing w:after="0" w:line="240" w:lineRule="auto"/>
+              <w:ind w:left="0"/>
+              <w:rPr>
+                <w:rFonts w:ascii="Open Sans" w:hAnsi="Open Sans" w:eastAsia="Open Sans" w:cs="Open Sans"/>
+              </w:rPr>
+            </w:pPr>
             <w:bookmarkStart w:id="0" w:name="_GoBack"/>
             <w:bookmarkEnd w:id="0"/>
           </w:p>
           <w:p>
             <w:pPr>
-              <w:spacing w:after="0" w:line="480" w:lineRule="auto"/>
-              <w:ind w:left="0"/>
-              <w:rPr>
-                <w:rFonts w:ascii="Open Sans" w:hAnsi="Open Sans" w:eastAsia="Open Sans" w:cs="Open Sans"/>
-                <w:sz w:val="18"/>
-                <w:szCs w:val="18"/>
-              </w:rPr>
-            </w:pPr>
-            <w:r>
-              <w:rPr>
-                <w:rFonts w:ascii="Open Sans" w:hAnsi="Open Sans" w:eastAsia="Open Sans" w:cs="Open Sans"/>
-                <w:sz w:val="18"/>
-                <w:szCs w:val="18"/>
-              </w:rPr>
-              <w:t>LinkedIn : linkedin.com/in/jaspreet03/</w:t>
-            </w:r>
-          </w:p>
-          <w:p>
-            <w:pPr>
-              <w:spacing w:after="0" w:line="480" w:lineRule="auto"/>
-              <w:ind w:left="0"/>
-              <w:rPr>
-                <w:rFonts w:ascii="Open Sans" w:hAnsi="Open Sans" w:eastAsia="Open Sans" w:cs="Open Sans"/>
-                <w:sz w:val="18"/>
-                <w:szCs w:val="18"/>
-              </w:rPr>
-            </w:pPr>
-          </w:p>
-          <w:p>
-            <w:pPr>
-              <w:spacing w:after="0" w:line="240" w:lineRule="auto"/>
-              <w:ind w:left="0"/>
-              <w:rPr>
-                <w:rFonts w:ascii="Open Sans" w:hAnsi="Open Sans" w:eastAsia="Open Sans" w:cs="Open Sans"/>
-              </w:rPr>
-            </w:pPr>
-            <w:r>
-              <w:rPr>
-                <w:rFonts w:ascii="Open Sans" w:hAnsi="Open Sans" w:eastAsia="Open Sans" w:cs="Open Sans"/>
-              </w:rPr>
-              <w:t xml:space="preserve"> </w:t>
-            </w:r>
-          </w:p>
-          <w:p>
-            <w:pPr>
-              <w:spacing w:after="0" w:line="240" w:lineRule="auto"/>
-              <w:ind w:left="0"/>
-              <w:rPr>
-                <w:rFonts w:ascii="Open Sans" w:hAnsi="Open Sans" w:eastAsia="Open Sans" w:cs="Open Sans"/>
-              </w:rPr>
-            </w:pPr>
-          </w:p>
-          <w:p>
-            <w:pPr>
-              <w:spacing w:after="0" w:line="240" w:lineRule="auto"/>
-              <w:ind w:left="0"/>
-              <w:rPr>
-                <w:rFonts w:ascii="Open Sans" w:hAnsi="Open Sans" w:eastAsia="Open Sans" w:cs="Open Sans"/>
-              </w:rPr>
-            </w:pPr>
-          </w:p>
-          <w:p>
-            <w:pPr>
               <w:spacing w:after="0" w:line="360" w:lineRule="auto"/>
               <w:ind w:left="0"/>
               <w:rPr>
-                <w:rFonts w:ascii="Open Sans" w:hAnsi="Open Sans" w:eastAsia="Open Sans" w:cs="Open Sans"/>
+                <w:rFonts w:hint="default" w:ascii="Arial" w:hAnsi="Arial" w:eastAsia="Open Sans" w:cs="Arial"/>
                 <w:b/>
                 <w:bCs/>
                 <w:color w:val="1C4587"/>
@@ -242,7 +257,7 @@
             </w:pPr>
             <w:r>
               <w:rPr>
-                <w:rFonts w:ascii="Open Sans" w:hAnsi="Open Sans" w:eastAsia="Open Sans" w:cs="Open Sans"/>
+                <w:rFonts w:hint="default" w:ascii="Arial" w:hAnsi="Arial" w:eastAsia="Open Sans" w:cs="Arial"/>
                 <w:b/>
                 <w:bCs/>
                 <w:color w:val="1C4587"/>
@@ -269,7 +284,7 @@
               <w:spacing w:before="40" w:after="0" w:line="240" w:lineRule="auto"/>
               <w:ind w:left="0"/>
               <w:rPr>
-                <w:rFonts w:ascii="Open Sans" w:hAnsi="Open Sans" w:eastAsia="Open Sans" w:cs="Open Sans"/>
+                <w:rFonts w:hint="default" w:ascii="Arial" w:hAnsi="Arial" w:eastAsia="Open Sans" w:cs="Arial"/>
                 <w:b/>
                 <w:bCs/>
                 <w:sz w:val="26"/>
@@ -279,7 +294,7 @@
             </w:pPr>
             <w:r>
               <w:rPr>
-                <w:rFonts w:ascii="Open Sans" w:hAnsi="Open Sans" w:eastAsia="Open Sans" w:cs="Open Sans"/>
+                <w:rFonts w:hint="default" w:ascii="Arial" w:hAnsi="Arial" w:eastAsia="Open Sans" w:cs="Arial"/>
                 <w:b/>
                 <w:bCs/>
                 <w:sz w:val="26"/>
@@ -298,25 +313,17 @@
               <w:spacing w:before="40" w:after="0" w:line="240" w:lineRule="auto"/>
               <w:ind w:left="360" w:right="-720" w:hanging="360"/>
               <w:rPr>
-                <w:rFonts w:ascii="Open Sans" w:hAnsi="Open Sans" w:eastAsia="Open Sans" w:cs="Open Sans"/>
-                <w:color w:val="000000" w:themeColor="text1" w:themeTint="FF"/>
+                <w:rFonts w:hint="default" w:ascii="Arial" w:hAnsi="Arial" w:eastAsia="Microsoft JhengHei" w:cs="Arial"/>
+                <w:color w:val="000000"/>
                 <w:sz w:val="20"/>
                 <w:szCs w:val="20"/>
                 <w:rtl w:val="0"/>
-                <w14:textFill>
-                  <w14:solidFill>
-                    <w14:schemeClr w14:val="tx1">
-                      <w14:lumMod w14:val="100000"/>
-                      <w14:lumOff w14:val="0"/>
-                    </w14:schemeClr>
-                  </w14:solidFill>
-                </w14:textFill>
-              </w:rPr>
-            </w:pPr>
-            <w:r>
-              <w:rPr>
-                <w:rFonts w:ascii="Open Sans" w:hAnsi="Open Sans" w:eastAsia="Open Sans" w:cs="Open Sans"/>
-                <w:color w:val="auto"/>
+              </w:rPr>
+            </w:pPr>
+            <w:r>
+              <w:rPr>
+                <w:rFonts w:hint="default" w:ascii="Arial" w:hAnsi="Arial" w:eastAsia="Microsoft JhengHei" w:cs="Arial"/>
+                <w:color w:val="000000"/>
                 <w:sz w:val="20"/>
                 <w:szCs w:val="20"/>
               </w:rPr>
@@ -333,24 +340,16 @@
               <w:spacing w:before="40" w:after="0" w:line="240" w:lineRule="auto"/>
               <w:ind w:left="360" w:right="-720" w:hanging="360"/>
               <w:rPr>
-                <w:rFonts w:ascii="Open Sans" w:hAnsi="Open Sans" w:eastAsia="Open Sans" w:cs="Open Sans"/>
-                <w:color w:val="000000" w:themeColor="text1" w:themeTint="FF"/>
+                <w:rFonts w:hint="default" w:ascii="Arial" w:hAnsi="Arial" w:eastAsia="Microsoft JhengHei" w:cs="Arial"/>
+                <w:color w:val="000000"/>
                 <w:sz w:val="20"/>
                 <w:szCs w:val="20"/>
-                <w14:textFill>
-                  <w14:solidFill>
-                    <w14:schemeClr w14:val="tx1">
-                      <w14:lumMod w14:val="100000"/>
-                      <w14:lumOff w14:val="0"/>
-                    </w14:schemeClr>
-                  </w14:solidFill>
-                </w14:textFill>
-              </w:rPr>
-            </w:pPr>
-            <w:r>
-              <w:rPr>
-                <w:rFonts w:ascii="Open Sans" w:hAnsi="Open Sans" w:eastAsia="Open Sans" w:cs="Open Sans"/>
-                <w:color w:val="auto"/>
+              </w:rPr>
+            </w:pPr>
+            <w:r>
+              <w:rPr>
+                <w:rFonts w:hint="default" w:ascii="Arial" w:hAnsi="Arial" w:eastAsia="Microsoft JhengHei" w:cs="Arial"/>
+                <w:color w:val="000000"/>
                 <w:sz w:val="20"/>
                 <w:szCs w:val="20"/>
               </w:rPr>
@@ -368,6 +367,42 @@
               <w:spacing w:before="40" w:after="0" w:line="240" w:lineRule="auto"/>
               <w:ind w:right="-720"/>
               <w:rPr>
+                <w:rFonts w:hint="default" w:ascii="Arial" w:hAnsi="Arial" w:eastAsia="Microsoft JhengHei" w:cs="Arial"/>
+                <w:color w:val="000000"/>
+                <w:sz w:val="20"/>
+                <w:szCs w:val="20"/>
+              </w:rPr>
+            </w:pPr>
+            <w:r>
+              <w:rPr>
+                <w:rFonts w:hint="default" w:ascii="Arial" w:hAnsi="Arial" w:eastAsia="Microsoft JhengHei" w:cs="Arial"/>
+                <w:color w:val="000000"/>
+                <w:sz w:val="20"/>
+                <w:szCs w:val="20"/>
+              </w:rPr>
+              <w:t>The user can search for a movie in search bar or request for latest movies by posting comments.</w:t>
+            </w:r>
+          </w:p>
+          <w:p>
+            <w:pPr>
+              <w:spacing w:after="0" w:line="240" w:lineRule="auto"/>
+              <w:ind w:left="0"/>
+              <w:rPr>
+                <w:rFonts w:ascii="Open Sans" w:hAnsi="Open Sans" w:eastAsia="Open Sans" w:cs="Open Sans"/>
+                <w:b/>
+                <w:bCs/>
+                <w:color w:val="auto"/>
+                <w:sz w:val="26"/>
+                <w:szCs w:val="26"/>
+                <w:rtl w:val="0"/>
+              </w:rPr>
+            </w:pPr>
+          </w:p>
+          <w:p>
+            <w:pPr>
+              <w:spacing w:after="0" w:line="240" w:lineRule="auto"/>
+              <w:ind w:left="0"/>
+              <w:rPr>
                 <w:rFonts w:ascii="Open Sans" w:hAnsi="Open Sans" w:eastAsia="Open Sans" w:cs="Open Sans"/>
                 <w:color w:val="auto"/>
                 <w:sz w:val="20"/>
@@ -376,56 +411,25 @@
             </w:pPr>
             <w:r>
               <w:rPr>
-                <w:rFonts w:ascii="Open Sans" w:hAnsi="Open Sans" w:eastAsia="Open Sans" w:cs="Open Sans"/>
+                <w:rFonts w:hint="default" w:ascii="Arial" w:hAnsi="Arial" w:eastAsia="Open Sans" w:cs="Arial"/>
+                <w:b/>
+                <w:bCs/>
                 <w:color w:val="auto"/>
-                <w:sz w:val="20"/>
-                <w:szCs w:val="20"/>
-              </w:rPr>
-              <w:t>The user can search for a movie in search bar or request for latest movies by posting comments</w:t>
-            </w:r>
-            <w:r>
-              <w:rPr>
-                <w:rFonts w:ascii="Open Sans" w:hAnsi="Open Sans" w:eastAsia="Open Sans" w:cs="Open Sans"/>
-                <w:sz w:val="20"/>
-                <w:szCs w:val="20"/>
-              </w:rPr>
-              <w:t>.</w:t>
-            </w:r>
-          </w:p>
-          <w:p>
-            <w:pPr>
-              <w:spacing w:after="0" w:line="240" w:lineRule="auto"/>
-              <w:ind w:left="0"/>
-              <w:rPr>
-                <w:rFonts w:ascii="Open Sans" w:hAnsi="Open Sans" w:eastAsia="Open Sans" w:cs="Open Sans"/>
-                <w:b/>
-                <w:bCs/>
                 <w:sz w:val="26"/>
                 <w:szCs w:val="26"/>
-                <w:rtl w:val="0"/>
-              </w:rPr>
-            </w:pPr>
-          </w:p>
-          <w:p>
-            <w:pPr>
-              <w:spacing w:after="0" w:line="240" w:lineRule="auto"/>
-              <w:ind w:left="0"/>
-              <w:rPr>
-                <w:rFonts w:ascii="Open Sans" w:hAnsi="Open Sans" w:eastAsia="Open Sans" w:cs="Open Sans"/>
-                <w:color w:val="434343"/>
-                <w:sz w:val="20"/>
-                <w:szCs w:val="20"/>
-              </w:rPr>
-            </w:pPr>
-            <w:r>
-              <w:rPr>
-                <w:rFonts w:ascii="Open Sans" w:hAnsi="Open Sans" w:eastAsia="Open Sans" w:cs="Open Sans"/>
-                <w:b/>
-                <w:bCs/>
+              </w:rPr>
+              <w:t>IEducate</w:t>
+            </w:r>
+            <w:r>
+              <w:rPr>
+                <w:rFonts w:ascii="Open Sans" w:hAnsi="Open Sans" w:eastAsia="Open Sans" w:cs="Open Sans"/>
+                <w:b/>
+                <w:bCs/>
+                <w:color w:val="auto"/>
                 <w:sz w:val="26"/>
                 <w:szCs w:val="26"/>
               </w:rPr>
-              <w:t xml:space="preserve">IEducate </w:t>
+              <w:t xml:space="preserve"> </w:t>
             </w:r>
           </w:p>
           <w:p>
@@ -437,7 +441,7 @@
               </w:numPr>
               <w:spacing w:after="0" w:line="240" w:lineRule="auto"/>
               <w:rPr>
-                <w:rFonts w:ascii="Open Sans" w:hAnsi="Open Sans" w:eastAsia="Open Sans" w:cs="Open Sans"/>
+                <w:rFonts w:hint="default" w:ascii="Arial" w:hAnsi="Arial" w:eastAsia="Open Sans" w:cs="Arial"/>
                 <w:color w:val="auto"/>
                 <w:sz w:val="20"/>
                 <w:szCs w:val="20"/>
@@ -445,20 +449,20 @@
             </w:pPr>
             <w:r>
               <w:rPr>
-                <w:rFonts w:ascii="Open Sans" w:hAnsi="Open Sans" w:eastAsia="Open Sans" w:cs="Open Sans"/>
+                <w:rFonts w:hint="default" w:ascii="Arial" w:hAnsi="Arial" w:eastAsia="Open Sans" w:cs="Arial"/>
+                <w:color w:val="000000"/>
+                <w:sz w:val="20"/>
+                <w:szCs w:val="20"/>
+              </w:rPr>
+              <w:t>College website where students can login/signup into their accounts and post their queries or complaints to the college administration.</w:t>
+            </w:r>
+            <w:r>
+              <w:rPr>
+                <w:rFonts w:hint="default" w:ascii="Arial" w:hAnsi="Arial" w:eastAsia="Open Sans" w:cs="Arial"/>
                 <w:color w:val="auto"/>
                 <w:sz w:val="20"/>
                 <w:szCs w:val="20"/>
               </w:rPr>
-              <w:t>College website where students can login/signup into their accounts and post their queries or complaints to the college administration.</w:t>
-            </w:r>
-            <w:r>
-              <w:rPr>
-                <w:rFonts w:ascii="Open Sans" w:hAnsi="Open Sans" w:eastAsia="Open Sans" w:cs="Open Sans"/>
-                <w:color w:val="434343"/>
-                <w:sz w:val="20"/>
-                <w:szCs w:val="20"/>
-              </w:rPr>
               <w:t xml:space="preserve"> </w:t>
             </w:r>
           </w:p>
@@ -468,6 +472,7 @@
               <w:ind w:left="0"/>
               <w:rPr>
                 <w:rFonts w:ascii="Open Sans" w:hAnsi="Open Sans" w:eastAsia="Open Sans" w:cs="Open Sans"/>
+                <w:color w:val="auto"/>
                 <w:sz w:val="26"/>
                 <w:szCs w:val="26"/>
               </w:rPr>
@@ -475,6 +480,7 @@
             <w:r>
               <w:rPr>
                 <w:rFonts w:ascii="Open Sans" w:hAnsi="Open Sans" w:eastAsia="Open Sans" w:cs="Open Sans"/>
+                <w:color w:val="auto"/>
                 <w:sz w:val="26"/>
                 <w:szCs w:val="26"/>
               </w:rPr>
@@ -487,7 +493,7 @@
               <w:ind w:left="360" w:hanging="360"/>
               <w:rPr>
                 <w:rFonts w:ascii="Open Sans" w:hAnsi="Open Sans" w:eastAsia="Open Sans" w:cs="Open Sans"/>
-                <w:color w:val="666666"/>
+                <w:color w:val="auto"/>
                 <w:sz w:val="18"/>
                 <w:szCs w:val="18"/>
                 <w:rtl w:val="0"/>
@@ -499,7 +505,8 @@
               <w:spacing w:after="0" w:line="240" w:lineRule="auto"/>
               <w:ind w:left="360" w:hanging="360"/>
               <w:rPr>
-                <w:rFonts w:ascii="Open Sans" w:hAnsi="Open Sans" w:eastAsia="Open Sans" w:cs="Open Sans"/>
+                <w:rFonts w:hint="default" w:ascii="Arial" w:hAnsi="Arial" w:eastAsia="Open Sans" w:cs="Arial"/>
+                <w:color w:val="auto"/>
                 <w:sz w:val="26"/>
                 <w:szCs w:val="26"/>
                 <w:rtl w:val="0"/>
@@ -507,9 +514,10 @@
             </w:pPr>
             <w:r>
               <w:rPr>
-                <w:rFonts w:ascii="Open Sans" w:hAnsi="Open Sans" w:eastAsia="Open Sans" w:cs="Open Sans"/>
-                <w:b/>
-                <w:bCs/>
+                <w:rFonts w:hint="default" w:ascii="Arial" w:hAnsi="Arial" w:eastAsia="Open Sans" w:cs="Arial"/>
+                <w:b/>
+                <w:bCs/>
+                <w:color w:val="auto"/>
                 <w:sz w:val="26"/>
                 <w:szCs w:val="26"/>
               </w:rPr>
@@ -525,29 +533,30 @@
               </w:numPr>
               <w:spacing w:after="0" w:line="240" w:lineRule="auto"/>
               <w:rPr>
-                <w:rFonts w:ascii="Open Sans" w:hAnsi="Open Sans" w:eastAsia="Open Sans" w:cs="Open Sans"/>
-                <w:color w:val="000000" w:themeColor="text1" w:themeTint="FF"/>
+                <w:rFonts w:hint="default" w:ascii="Arial" w:hAnsi="Arial" w:eastAsia="Open Sans" w:cs="Arial"/>
+                <w:color w:val="000000"/>
                 <w:sz w:val="20"/>
                 <w:szCs w:val="20"/>
                 <w:rtl w:val="0"/>
-                <w14:textFill>
-                  <w14:solidFill>
-                    <w14:schemeClr w14:val="tx1">
-                      <w14:lumMod w14:val="100000"/>
-                      <w14:lumOff w14:val="0"/>
-                    </w14:schemeClr>
-                  </w14:solidFill>
-                </w14:textFill>
-              </w:rPr>
-            </w:pPr>
-            <w:r>
-              <w:rPr>
-                <w:rFonts w:ascii="Open Sans" w:hAnsi="Open Sans" w:eastAsia="Open Sans" w:cs="Open Sans"/>
+              </w:rPr>
+            </w:pPr>
+            <w:r>
+              <w:rPr>
+                <w:rFonts w:hint="default" w:ascii="Arial" w:hAnsi="Arial" w:eastAsia="Open Sans" w:cs="Arial"/>
                 <w:color w:val="auto"/>
                 <w:sz w:val="20"/>
                 <w:szCs w:val="20"/>
               </w:rPr>
-              <w:t xml:space="preserve"> A coding blog made using wordpress in which user can write blogs related to programming.</w:t>
+              <w:t xml:space="preserve"> </w:t>
+            </w:r>
+            <w:r>
+              <w:rPr>
+                <w:rFonts w:hint="default" w:ascii="Arial" w:hAnsi="Arial" w:eastAsia="Open Sans" w:cs="Arial"/>
+                <w:color w:val="000000"/>
+                <w:sz w:val="20"/>
+                <w:szCs w:val="20"/>
+              </w:rPr>
+              <w:t>A coding blog made using wordpress in which user can write blogs related to programming.</w:t>
             </w:r>
           </w:p>
           <w:p>
@@ -560,24 +569,16 @@
               <w:spacing w:after="0" w:line="240" w:lineRule="auto"/>
               <w:rPr>
                 <w:rFonts w:ascii="Open Sans" w:hAnsi="Open Sans" w:eastAsia="Open Sans" w:cs="Open Sans"/>
-                <w:color w:val="000000" w:themeColor="text1" w:themeTint="FF"/>
+                <w:color w:val="000000"/>
                 <w:sz w:val="20"/>
                 <w:szCs w:val="20"/>
                 <w:rtl w:val="0"/>
-                <w14:textFill>
-                  <w14:solidFill>
-                    <w14:schemeClr w14:val="tx1">
-                      <w14:lumMod w14:val="100000"/>
-                      <w14:lumOff w14:val="0"/>
-                    </w14:schemeClr>
-                  </w14:solidFill>
-                </w14:textFill>
-              </w:rPr>
-            </w:pPr>
-            <w:r>
-              <w:rPr>
-                <w:rFonts w:ascii="Open Sans" w:hAnsi="Open Sans" w:eastAsia="Open Sans" w:cs="Open Sans"/>
-                <w:color w:val="auto"/>
+              </w:rPr>
+            </w:pPr>
+            <w:r>
+              <w:rPr>
+                <w:rFonts w:hint="default" w:ascii="Arial" w:hAnsi="Arial" w:eastAsia="Open Sans" w:cs="Arial"/>
+                <w:color w:val="000000"/>
                 <w:sz w:val="20"/>
                 <w:szCs w:val="20"/>
               </w:rPr>
@@ -585,8 +586,8 @@
             </w:r>
             <w:r>
               <w:rPr>
-                <w:rFonts w:ascii="Open Sans" w:hAnsi="Open Sans" w:eastAsia="Open Sans" w:cs="Open Sans"/>
-                <w:color w:val="auto"/>
+                <w:rFonts w:hint="default" w:ascii="Arial" w:hAnsi="Arial" w:eastAsia="Open Sans" w:cs="Arial"/>
+                <w:color w:val="000000"/>
                 <w:sz w:val="20"/>
                 <w:szCs w:val="20"/>
                 <w:lang w:val="en-IN"/>
@@ -595,12 +596,21 @@
             </w:r>
             <w:r>
               <w:rPr>
-                <w:rFonts w:ascii="Open Sans" w:hAnsi="Open Sans" w:eastAsia="Open Sans" w:cs="Open Sans"/>
-                <w:color w:val="auto"/>
+                <w:rFonts w:hint="default" w:ascii="Arial" w:hAnsi="Arial" w:eastAsia="Open Sans" w:cs="Arial"/>
+                <w:color w:val="000000"/>
                 <w:sz w:val="20"/>
                 <w:szCs w:val="20"/>
               </w:rPr>
-              <w:t xml:space="preserve"> a theme and using wpform and elementor plugins.</w:t>
+              <w:t xml:space="preserve"> a theme and using wpform and elementor plugins</w:t>
+            </w:r>
+            <w:r>
+              <w:rPr>
+                <w:rFonts w:ascii="Open Sans" w:hAnsi="Open Sans" w:eastAsia="Open Sans" w:cs="Open Sans"/>
+                <w:color w:val="000000"/>
+                <w:sz w:val="20"/>
+                <w:szCs w:val="20"/>
+              </w:rPr>
+              <w:t>.</w:t>
             </w:r>
           </w:p>
           <w:p>
@@ -611,7 +621,7 @@
                 <w:rFonts w:ascii="Open Sans" w:hAnsi="Open Sans" w:eastAsia="Open Sans" w:cs="Open Sans"/>
                 <w:b/>
                 <w:bCs/>
-                <w:color w:val="1C4587"/>
+                <w:color w:val="auto"/>
                 <w:rtl w:val="0"/>
               </w:rPr>
             </w:pPr>
@@ -624,7 +634,7 @@
                 <w:rFonts w:ascii="Open Sans" w:hAnsi="Open Sans" w:eastAsia="Open Sans" w:cs="Open Sans"/>
                 <w:b/>
                 <w:bCs/>
-                <w:color w:val="1C4587"/>
+                <w:color w:val="auto"/>
                 <w:rtl w:val="0"/>
               </w:rPr>
             </w:pPr>
@@ -637,7 +647,7 @@
                 <w:rFonts w:ascii="Open Sans" w:hAnsi="Open Sans" w:eastAsia="Open Sans" w:cs="Open Sans"/>
                 <w:b/>
                 <w:bCs/>
-                <w:color w:val="1C4587"/>
+                <w:color w:val="auto"/>
                 <w:rtl w:val="0"/>
               </w:rPr>
             </w:pPr>
@@ -652,7 +662,7 @@
                 <w:rFonts w:ascii="Open Sans" w:hAnsi="Open Sans" w:eastAsia="Open Sans" w:cs="Open Sans"/>
                 <w:b/>
                 <w:bCs/>
-                <w:color w:val="1C4587"/>
+                <w:color w:val="auto"/>
                 <w:rtl w:val="0"/>
               </w:rPr>
             </w:pPr>
@@ -661,7 +671,7 @@
                 <w:rFonts w:ascii="Open Sans" w:hAnsi="Open Sans" w:eastAsia="Open Sans" w:cs="Open Sans"/>
                 <w:b/>
                 <w:bCs/>
-                <w:color w:val="1C4587"/>
+                <w:color w:val="auto"/>
               </w:rPr>
               <w:t>EXPERIENCE</w:t>
             </w:r>
@@ -672,7 +682,7 @@
               <w:ind w:left="0"/>
               <w:rPr>
                 <w:rFonts w:ascii="Open Sans" w:hAnsi="Open Sans" w:eastAsia="Open Sans" w:cs="Open Sans"/>
-                <w:color w:val="434343"/>
+                <w:color w:val="auto"/>
                 <w:sz w:val="20"/>
                 <w:szCs w:val="20"/>
                 <w:rtl w:val="0"/>
@@ -691,7 +701,7 @@
                 <w:iCs w:val="0"/>
                 <w:caps w:val="0"/>
                 <w:smallCaps w:val="0"/>
-                <w:color w:val="FF0000"/>
+                <w:color w:val="auto"/>
                 <w:sz w:val="28"/>
                 <w:szCs w:val="28"/>
                 <w:lang w:val="pt-BR"/>
@@ -702,6 +712,7 @@
                 <w:rFonts w:ascii="Open Sans" w:hAnsi="Open Sans" w:eastAsia="Open Sans" w:cs="Open Sans"/>
                 <w:b/>
                 <w:bCs/>
+                <w:color w:val="auto"/>
                 <w:sz w:val="26"/>
                 <w:szCs w:val="26"/>
               </w:rPr>
@@ -714,7 +725,7 @@
               <w:ind w:left="0"/>
               <w:rPr>
                 <w:rFonts w:ascii="Open Sans" w:hAnsi="Open Sans" w:eastAsia="Open Sans" w:cs="Open Sans"/>
-                <w:color w:val="434343"/>
+                <w:color w:val="auto"/>
                 <w:sz w:val="20"/>
                 <w:szCs w:val="20"/>
                 <w:rtl w:val="0"/>
@@ -747,8 +758,8 @@
             </w:pPr>
             <w:r>
               <w:rPr>
-                <w:rFonts w:ascii="Open Sans" w:hAnsi="Open Sans" w:eastAsia="Open Sans" w:cs="Open Sans"/>
-                <w:color w:val="auto"/>
+                <w:rFonts w:hint="default" w:ascii="Arial" w:hAnsi="Arial" w:eastAsia="Open Sans" w:cs="Arial"/>
+                <w:color w:val="000000"/>
                 <w:sz w:val="20"/>
                 <w:szCs w:val="20"/>
               </w:rPr>
@@ -772,14 +783,14 @@
               <w:spacing w:before="240" w:beforeAutospacing="0" w:after="0" w:line="240" w:lineRule="auto"/>
               <w:ind w:left="0"/>
               <w:rPr>
-                <w:rFonts w:ascii="Open Sans" w:hAnsi="Open Sans" w:eastAsia="Open Sans" w:cs="Open Sans"/>
-                <w:b/>
-                <w:bCs/>
-              </w:rPr>
-            </w:pPr>
-            <w:r>
-              <w:rPr>
-                <w:rFonts w:ascii="Open Sans" w:hAnsi="Open Sans" w:eastAsia="Open Sans" w:cs="Open Sans"/>
+                <w:rFonts w:hint="default" w:ascii="Arial" w:hAnsi="Arial" w:eastAsia="Open Sans" w:cs="Arial"/>
+                <w:b/>
+                <w:bCs/>
+              </w:rPr>
+            </w:pPr>
+            <w:r>
+              <w:rPr>
+                <w:rFonts w:hint="default" w:ascii="Arial" w:hAnsi="Arial" w:eastAsia="Open Sans" w:cs="Arial"/>
                 <w:b/>
                 <w:bCs/>
               </w:rPr>
@@ -792,7 +803,8 @@
               <w:spacing w:after="0" w:line="240" w:lineRule="auto"/>
               <w:ind w:left="0"/>
               <w:rPr>
-                <w:rFonts w:ascii="Open Sans" w:hAnsi="Open Sans" w:eastAsia="Open Sans" w:cs="Open Sans"/>
+                <w:rFonts w:hint="default" w:ascii="Arial" w:hAnsi="Arial" w:eastAsia="Open Sans" w:cs="Arial"/>
+                <w:color w:val="000000"/>
                 <w:sz w:val="18"/>
                 <w:szCs w:val="18"/>
               </w:rPr>
@@ -800,10 +812,20 @@
             <w:r>
               <w:rPr>
                 <w:rFonts w:ascii="Open Sans" w:hAnsi="Open Sans" w:eastAsia="Open Sans" w:cs="Open Sans"/>
+                <w:color w:val="000000"/>
                 <w:sz w:val="18"/>
                 <w:szCs w:val="18"/>
               </w:rPr>
-              <w:t xml:space="preserve"> Mohali, Punjab</w:t>
+              <w:t xml:space="preserve"> </w:t>
+            </w:r>
+            <w:r>
+              <w:rPr>
+                <w:rFonts w:hint="default" w:ascii="Arial" w:hAnsi="Arial" w:eastAsia="Open Sans" w:cs="Arial"/>
+                <w:color w:val="000000"/>
+                <w:sz w:val="18"/>
+                <w:szCs w:val="18"/>
+              </w:rPr>
+              <w:t>Mohali, Punjab</w:t>
             </w:r>
           </w:p>
           <w:p>
@@ -812,14 +834,16 @@
               <w:spacing w:after="0" w:line="240" w:lineRule="auto"/>
               <w:ind w:left="0"/>
               <w:rPr>
-                <w:rFonts w:ascii="Open Sans" w:hAnsi="Open Sans" w:eastAsia="Open Sans" w:cs="Open Sans"/>
+                <w:rFonts w:hint="default" w:ascii="Arial" w:hAnsi="Arial" w:eastAsia="Open Sans" w:cs="Arial"/>
+                <w:color w:val="000000"/>
                 <w:sz w:val="18"/>
                 <w:szCs w:val="18"/>
               </w:rPr>
             </w:pPr>
             <w:r>
               <w:rPr>
-                <w:rFonts w:ascii="Open Sans" w:hAnsi="Open Sans" w:eastAsia="Open Sans" w:cs="Open Sans"/>
+                <w:rFonts w:hint="default" w:ascii="Arial" w:hAnsi="Arial" w:eastAsia="Open Sans" w:cs="Arial"/>
+                <w:color w:val="000000"/>
                 <w:sz w:val="18"/>
                 <w:szCs w:val="18"/>
               </w:rPr>
@@ -831,14 +855,16 @@
               <w:spacing w:after="0" w:line="240" w:lineRule="auto"/>
               <w:ind w:left="0"/>
               <w:rPr>
-                <w:rFonts w:ascii="Open Sans" w:hAnsi="Open Sans" w:eastAsia="Open Sans" w:cs="Open Sans"/>
+                <w:rFonts w:hint="default" w:ascii="Arial" w:hAnsi="Arial" w:eastAsia="Open Sans" w:cs="Arial"/>
+                <w:color w:val="000000"/>
                 <w:sz w:val="18"/>
                 <w:szCs w:val="18"/>
               </w:rPr>
             </w:pPr>
             <w:r>
               <w:rPr>
-                <w:rFonts w:ascii="Open Sans" w:hAnsi="Open Sans" w:eastAsia="Open Sans" w:cs="Open Sans"/>
+                <w:rFonts w:hint="default" w:ascii="Arial" w:hAnsi="Arial" w:eastAsia="Open Sans" w:cs="Arial"/>
+                <w:color w:val="000000"/>
                 <w:sz w:val="18"/>
                 <w:szCs w:val="18"/>
               </w:rPr>
@@ -946,14 +972,14 @@
               <w:spacing w:before="0" w:beforeAutospacing="0" w:after="0" w:line="240" w:lineRule="auto"/>
               <w:ind w:left="0"/>
               <w:rPr>
-                <w:rFonts w:ascii="Open Sans" w:hAnsi="Open Sans" w:eastAsia="Open Sans" w:cs="Open Sans"/>
-                <w:b/>
-                <w:bCs/>
-              </w:rPr>
-            </w:pPr>
-            <w:r>
-              <w:rPr>
-                <w:rFonts w:ascii="Open Sans" w:hAnsi="Open Sans" w:eastAsia="Open Sans" w:cs="Open Sans"/>
+                <w:rFonts w:hint="default" w:ascii="Arial" w:hAnsi="Arial" w:eastAsia="Open Sans" w:cs="Arial"/>
+                <w:b/>
+                <w:bCs/>
+              </w:rPr>
+            </w:pPr>
+            <w:r>
+              <w:rPr>
+                <w:rFonts w:hint="default" w:ascii="Arial" w:hAnsi="Arial" w:eastAsia="Open Sans" w:cs="Arial"/>
                 <w:b/>
                 <w:bCs/>
                 <w:color w:val="1C4587"/>
@@ -962,7 +988,7 @@
             </w:r>
             <w:r>
               <w:rPr>
-                <w:rFonts w:ascii="Open Sans" w:hAnsi="Open Sans" w:eastAsia="Open Sans" w:cs="Open Sans"/>
+                <w:rFonts w:hint="default" w:ascii="Arial" w:hAnsi="Arial" w:eastAsia="Open Sans" w:cs="Arial"/>
                 <w:b/>
                 <w:bCs/>
               </w:rPr>
@@ -974,14 +1000,14 @@
               <w:spacing w:after="0" w:line="240" w:lineRule="auto"/>
               <w:ind w:left="0"/>
               <w:rPr>
-                <w:rFonts w:ascii="Open Sans" w:hAnsi="Open Sans" w:eastAsia="Open Sans" w:cs="Open Sans"/>
-                <w:b/>
-                <w:bCs/>
-              </w:rPr>
-            </w:pPr>
-            <w:r>
-              <w:rPr>
-                <w:rFonts w:ascii="Open Sans" w:hAnsi="Open Sans" w:eastAsia="Open Sans" w:cs="Open Sans"/>
+                <w:rFonts w:hint="default" w:ascii="Arial" w:hAnsi="Arial" w:eastAsia="Open Sans" w:cs="Arial"/>
+                <w:b/>
+                <w:bCs/>
+              </w:rPr>
+            </w:pPr>
+            <w:r>
+              <w:rPr>
+                <w:rFonts w:hint="default" w:ascii="Arial" w:hAnsi="Arial" w:eastAsia="Open Sans" w:cs="Arial"/>
                 <w:b/>
                 <w:bCs/>
               </w:rPr>
@@ -993,7 +1019,8 @@
               <w:spacing w:after="0" w:line="240" w:lineRule="auto"/>
               <w:ind w:left="0"/>
               <w:rPr>
-                <w:rFonts w:ascii="Open Sans" w:hAnsi="Open Sans" w:eastAsia="Open Sans" w:cs="Open Sans"/>
+                <w:rFonts w:hint="default" w:ascii="Arial" w:hAnsi="Arial" w:eastAsia="Open Sans" w:cs="Arial"/>
+                <w:color w:val="000000"/>
                 <w:sz w:val="20"/>
                 <w:szCs w:val="20"/>
                 <w:highlight w:val="white"/>
@@ -1002,7 +1029,8 @@
             </w:pPr>
             <w:r>
               <w:rPr>
-                <w:rFonts w:ascii="Open Sans" w:hAnsi="Open Sans" w:eastAsia="Open Sans" w:cs="Open Sans"/>
+                <w:rFonts w:hint="default" w:ascii="Arial" w:hAnsi="Arial" w:eastAsia="Open Sans" w:cs="Arial"/>
+                <w:color w:val="000000"/>
                 <w:sz w:val="20"/>
                 <w:szCs w:val="20"/>
                 <w:highlight w:val="white"/>
@@ -1015,8 +1043,8 @@
               <w:spacing w:after="0" w:line="240" w:lineRule="auto"/>
               <w:ind w:left="0"/>
               <w:rPr>
-                <w:rFonts w:ascii="Open Sans" w:hAnsi="Open Sans" w:eastAsia="Open Sans" w:cs="Open Sans"/>
-                <w:color w:val="auto"/>
+                <w:rFonts w:hint="default" w:ascii="Arial" w:hAnsi="Arial" w:eastAsia="Open Sans" w:cs="Arial"/>
+                <w:color w:val="000000"/>
                 <w:sz w:val="20"/>
                 <w:szCs w:val="20"/>
                 <w:highlight w:val="white"/>
@@ -1024,8 +1052,8 @@
             </w:pPr>
             <w:r>
               <w:rPr>
-                <w:rFonts w:ascii="Open Sans" w:hAnsi="Open Sans" w:eastAsia="Open Sans" w:cs="Open Sans"/>
-                <w:color w:val="auto"/>
+                <w:rFonts w:hint="default" w:ascii="Arial" w:hAnsi="Arial" w:eastAsia="Open Sans" w:cs="Arial"/>
+                <w:color w:val="000000"/>
                 <w:sz w:val="20"/>
                 <w:szCs w:val="20"/>
                 <w:highlight w:val="white"/>
@@ -1039,23 +1067,21 @@
               <w:ind w:left="0"/>
               <w:rPr>
                 <w:rFonts w:ascii="Open Sans" w:hAnsi="Open Sans" w:eastAsia="Open Sans" w:cs="Open Sans"/>
-                <w:color w:val="auto"/>
+                <w:color w:val="404040" w:themeColor="text1" w:themeTint="BF"/>
                 <w:sz w:val="20"/>
                 <w:szCs w:val="20"/>
                 <w:highlight w:val="white"/>
                 <w:rtl w:val="0"/>
-              </w:rPr>
-            </w:pPr>
-            <w:r>
-              <w:rPr>
-                <w:rFonts w:ascii="Open Sans" w:hAnsi="Open Sans" w:eastAsia="Open Sans" w:cs="Open Sans"/>
-                <w:color w:val="auto"/>
-                <w:sz w:val="20"/>
-                <w:szCs w:val="20"/>
-                <w:highlight w:val="white"/>
-              </w:rPr>
-              <w:t>C.G.P.A - 6.19</w:t>
-            </w:r>
+                <w14:textFill>
+                  <w14:solidFill>
+                    <w14:schemeClr w14:val="tx1">
+                      <w14:lumMod w14:val="75000"/>
+                      <w14:lumOff w14:val="25000"/>
+                    </w14:schemeClr>
+                  </w14:solidFill>
+                </w14:textFill>
+              </w:rPr>
+            </w:pPr>
           </w:p>
           <w:p>
             <w:pPr>
@@ -1144,11 +1170,20 @@
                 <w:bCs/>
                 <w:color w:val="1C4587"/>
               </w:rPr>
-              <w:t xml:space="preserve"> SKILLS</w:t>
-            </w:r>
-            <w:r>
-              <w:rPr>
-                <w:rFonts w:ascii="Open Sans" w:hAnsi="Open Sans" w:eastAsia="Open Sans" w:cs="Open Sans"/>
+              <w:t xml:space="preserve"> </w:t>
+            </w:r>
+            <w:r>
+              <w:rPr>
+                <w:rFonts w:hint="default" w:ascii="Arial" w:hAnsi="Arial" w:eastAsia="Open Sans" w:cs="Arial"/>
+                <w:b/>
+                <w:bCs/>
+                <w:color w:val="1C4587"/>
+              </w:rPr>
+              <w:t>SKILLS</w:t>
+            </w:r>
+            <w:r>
+              <w:rPr>
+                <w:rFonts w:hint="default" w:ascii="Arial" w:hAnsi="Arial" w:eastAsia="Open Sans" w:cs="Arial"/>
                 <w:b/>
                 <w:bCs/>
               </w:rPr>
@@ -1200,10 +1235,10 @@
                     <w:spacing w:line="240" w:lineRule="auto"/>
                     <w:jc w:val="left"/>
                     <w:rPr>
-                      <w:rFonts w:ascii="Open Sans" w:hAnsi="Open Sans" w:eastAsia="Open Sans" w:cs="Open Sans"/>
+                      <w:rFonts w:hint="default" w:ascii="Arial" w:hAnsi="Arial" w:eastAsia="Open Sans" w:cs="Arial"/>
                       <w:b/>
                       <w:bCs/>
-                      <w:color w:val="auto"/>
+                      <w:color w:val="000000"/>
                       <w:sz w:val="16"/>
                       <w:szCs w:val="16"/>
                       <w:rtl w:val="0"/>
@@ -1211,10 +1246,10 @@
                   </w:pPr>
                   <w:r>
                     <w:rPr>
-                      <w:rFonts w:ascii="Open Sans" w:hAnsi="Open Sans" w:eastAsia="Open Sans" w:cs="Open Sans"/>
+                      <w:rFonts w:hint="default" w:ascii="Arial" w:hAnsi="Arial" w:eastAsia="Open Sans" w:cs="Arial"/>
                       <w:b/>
                       <w:bCs/>
-                      <w:color w:val="auto"/>
+                      <w:color w:val="000000"/>
                       <w:sz w:val="16"/>
                       <w:szCs w:val="16"/>
                     </w:rPr>
@@ -1252,20 +1287,20 @@
                     <w:spacing w:line="240" w:lineRule="auto"/>
                     <w:jc w:val="left"/>
                     <w:rPr>
-                      <w:rFonts w:ascii="Open Sans" w:hAnsi="Open Sans" w:eastAsia="Open Sans" w:cs="Open Sans"/>
+                      <w:rFonts w:hint="default" w:ascii="Arial" w:hAnsi="Arial" w:eastAsia="Open Sans" w:cs="Arial"/>
                       <w:b/>
                       <w:bCs/>
-                      <w:color w:val="auto"/>
+                      <w:color w:val="000000"/>
                       <w:sz w:val="16"/>
                       <w:szCs w:val="16"/>
                     </w:rPr>
                   </w:pPr>
                   <w:r>
                     <w:rPr>
-                      <w:rFonts w:ascii="Open Sans" w:hAnsi="Open Sans" w:eastAsia="Open Sans" w:cs="Open Sans"/>
+                      <w:rFonts w:hint="default" w:ascii="Arial" w:hAnsi="Arial" w:eastAsia="Open Sans" w:cs="Arial"/>
                       <w:b/>
                       <w:bCs/>
-                      <w:color w:val="auto"/>
+                      <w:color w:val="000000"/>
                       <w:sz w:val="16"/>
                       <w:szCs w:val="16"/>
                     </w:rPr>
@@ -1303,10 +1338,10 @@
                     <w:spacing w:line="240" w:lineRule="auto"/>
                     <w:jc w:val="left"/>
                     <w:rPr>
-                      <w:rFonts w:ascii="Open Sans" w:hAnsi="Open Sans" w:eastAsia="Open Sans" w:cs="Open Sans"/>
+                      <w:rFonts w:hint="default" w:ascii="Arial" w:hAnsi="Arial" w:eastAsia="Open Sans" w:cs="Arial"/>
                       <w:b/>
                       <w:bCs/>
-                      <w:color w:val="auto"/>
+                      <w:color w:val="000000"/>
                       <w:sz w:val="16"/>
                       <w:szCs w:val="16"/>
                       <w:rtl w:val="0"/>
@@ -1314,10 +1349,10 @@
                   </w:pPr>
                   <w:r>
                     <w:rPr>
-                      <w:rFonts w:ascii="Open Sans" w:hAnsi="Open Sans" w:eastAsia="Open Sans" w:cs="Open Sans"/>
+                      <w:rFonts w:hint="default" w:ascii="Arial" w:hAnsi="Arial" w:eastAsia="Open Sans" w:cs="Arial"/>
                       <w:b/>
                       <w:bCs/>
-                      <w:color w:val="auto"/>
+                      <w:color w:val="000000"/>
                       <w:sz w:val="16"/>
                       <w:szCs w:val="16"/>
                     </w:rPr>
@@ -1355,20 +1390,20 @@
                     <w:spacing w:line="240" w:lineRule="auto"/>
                     <w:jc w:val="left"/>
                     <w:rPr>
-                      <w:rFonts w:ascii="Open Sans" w:hAnsi="Open Sans" w:eastAsia="Open Sans" w:cs="Open Sans"/>
+                      <w:rFonts w:hint="default" w:ascii="Arial" w:hAnsi="Arial" w:eastAsia="Open Sans" w:cs="Arial"/>
                       <w:b/>
                       <w:bCs/>
-                      <w:color w:val="auto"/>
+                      <w:color w:val="000000"/>
                       <w:sz w:val="16"/>
                       <w:szCs w:val="16"/>
                     </w:rPr>
                   </w:pPr>
                   <w:r>
                     <w:rPr>
-                      <w:rFonts w:ascii="Open Sans" w:hAnsi="Open Sans" w:eastAsia="Open Sans" w:cs="Open Sans"/>
+                      <w:rFonts w:hint="default" w:ascii="Arial" w:hAnsi="Arial" w:eastAsia="Open Sans" w:cs="Arial"/>
                       <w:b/>
                       <w:bCs/>
-                      <w:color w:val="auto"/>
+                      <w:color w:val="000000"/>
                       <w:sz w:val="16"/>
                       <w:szCs w:val="16"/>
                     </w:rPr>
@@ -1406,10 +1441,10 @@
                     <w:spacing w:line="240" w:lineRule="auto"/>
                     <w:jc w:val="left"/>
                     <w:rPr>
-                      <w:rFonts w:ascii="Open Sans" w:hAnsi="Open Sans" w:eastAsia="Open Sans" w:cs="Open Sans"/>
+                      <w:rFonts w:hint="default" w:ascii="Arial" w:hAnsi="Arial" w:eastAsia="Open Sans" w:cs="Arial"/>
                       <w:b/>
                       <w:bCs/>
-                      <w:color w:val="auto"/>
+                      <w:color w:val="000000"/>
                       <w:sz w:val="16"/>
                       <w:szCs w:val="16"/>
                       <w:rtl w:val="0"/>
@@ -1417,10 +1452,10 @@
                   </w:pPr>
                   <w:r>
                     <w:rPr>
-                      <w:rFonts w:ascii="Open Sans" w:hAnsi="Open Sans" w:eastAsia="Open Sans" w:cs="Open Sans"/>
+                      <w:rFonts w:hint="default" w:ascii="Arial" w:hAnsi="Arial" w:eastAsia="Open Sans" w:cs="Arial"/>
                       <w:b/>
                       <w:bCs/>
-                      <w:color w:val="auto"/>
+                      <w:color w:val="000000"/>
                       <w:sz w:val="16"/>
                       <w:szCs w:val="16"/>
                     </w:rPr>
@@ -1458,10 +1493,10 @@
                     <w:spacing w:line="240" w:lineRule="auto"/>
                     <w:jc w:val="left"/>
                     <w:rPr>
-                      <w:rFonts w:ascii="Open Sans" w:hAnsi="Open Sans" w:eastAsia="Open Sans" w:cs="Open Sans"/>
+                      <w:rFonts w:hint="default" w:ascii="Arial" w:hAnsi="Arial" w:eastAsia="Open Sans" w:cs="Arial"/>
                       <w:b/>
                       <w:bCs/>
-                      <w:color w:val="auto"/>
+                      <w:color w:val="000000"/>
                       <w:sz w:val="16"/>
                       <w:szCs w:val="16"/>
                       <w:rtl w:val="0"/>
@@ -1469,10 +1504,10 @@
                   </w:pPr>
                   <w:r>
                     <w:rPr>
-                      <w:rFonts w:ascii="Open Sans" w:hAnsi="Open Sans" w:eastAsia="Open Sans" w:cs="Open Sans"/>
+                      <w:rFonts w:hint="default" w:ascii="Arial" w:hAnsi="Arial" w:eastAsia="Open Sans" w:cs="Arial"/>
                       <w:b/>
                       <w:bCs/>
-                      <w:color w:val="auto"/>
+                      <w:color w:val="000000"/>
                       <w:sz w:val="16"/>
                       <w:szCs w:val="16"/>
                     </w:rPr>
@@ -1510,10 +1545,10 @@
                     <w:spacing w:line="240" w:lineRule="auto"/>
                     <w:jc w:val="left"/>
                     <w:rPr>
-                      <w:rFonts w:ascii="Open Sans" w:hAnsi="Open Sans" w:eastAsia="Open Sans" w:cs="Open Sans"/>
+                      <w:rFonts w:hint="default" w:ascii="Arial" w:hAnsi="Arial" w:eastAsia="Open Sans" w:cs="Arial"/>
                       <w:b/>
                       <w:bCs/>
-                      <w:color w:val="auto"/>
+                      <w:color w:val="000000"/>
                       <w:sz w:val="16"/>
                       <w:szCs w:val="16"/>
                       <w:rtl w:val="0"/>
@@ -1521,10 +1556,10 @@
                   </w:pPr>
                   <w:r>
                     <w:rPr>
-                      <w:rFonts w:ascii="Open Sans" w:hAnsi="Open Sans" w:eastAsia="Open Sans" w:cs="Open Sans"/>
+                      <w:rFonts w:hint="default" w:ascii="Arial" w:hAnsi="Arial" w:eastAsia="Open Sans" w:cs="Arial"/>
                       <w:b/>
                       <w:bCs/>
-                      <w:color w:val="auto"/>
+                      <w:color w:val="000000"/>
                       <w:sz w:val="16"/>
                       <w:szCs w:val="16"/>
                     </w:rPr>
@@ -1562,10 +1597,10 @@
                     <w:spacing w:line="240" w:lineRule="auto"/>
                     <w:jc w:val="left"/>
                     <w:rPr>
-                      <w:rFonts w:ascii="Open Sans" w:hAnsi="Open Sans" w:eastAsia="Open Sans" w:cs="Open Sans"/>
+                      <w:rFonts w:hint="default" w:ascii="Arial" w:hAnsi="Arial" w:eastAsia="Open Sans" w:cs="Arial"/>
                       <w:b/>
                       <w:bCs/>
-                      <w:color w:val="auto"/>
+                      <w:color w:val="000000"/>
                       <w:sz w:val="16"/>
                       <w:szCs w:val="16"/>
                       <w:rtl w:val="0"/>
@@ -1573,10 +1608,10 @@
                   </w:pPr>
                   <w:r>
                     <w:rPr>
-                      <w:rFonts w:ascii="Open Sans" w:hAnsi="Open Sans" w:eastAsia="Open Sans" w:cs="Open Sans"/>
+                      <w:rFonts w:hint="default" w:ascii="Arial" w:hAnsi="Arial" w:eastAsia="Open Sans" w:cs="Arial"/>
                       <w:b/>
                       <w:bCs/>
-                      <w:color w:val="auto"/>
+                      <w:color w:val="000000"/>
                       <w:sz w:val="16"/>
                       <w:szCs w:val="16"/>
                     </w:rPr>
@@ -1614,10 +1649,10 @@
                     <w:spacing w:line="240" w:lineRule="auto"/>
                     <w:jc w:val="left"/>
                     <w:rPr>
-                      <w:rFonts w:ascii="Open Sans" w:hAnsi="Open Sans" w:eastAsia="Open Sans" w:cs="Open Sans"/>
+                      <w:rFonts w:hint="default" w:ascii="Arial" w:hAnsi="Arial" w:eastAsia="Open Sans" w:cs="Arial"/>
                       <w:b/>
                       <w:bCs/>
-                      <w:color w:val="auto"/>
+                      <w:color w:val="000000"/>
                       <w:sz w:val="16"/>
                       <w:szCs w:val="16"/>
                       <w:rtl w:val="0"/>
@@ -1625,10 +1660,10 @@
                   </w:pPr>
                   <w:r>
                     <w:rPr>
-                      <w:rFonts w:ascii="Open Sans" w:hAnsi="Open Sans" w:eastAsia="Open Sans" w:cs="Open Sans"/>
+                      <w:rFonts w:hint="default" w:ascii="Arial" w:hAnsi="Arial" w:eastAsia="Open Sans" w:cs="Arial"/>
                       <w:b/>
                       <w:bCs/>
-                      <w:color w:val="auto"/>
+                      <w:color w:val="000000"/>
                       <w:sz w:val="16"/>
                       <w:szCs w:val="16"/>
                     </w:rPr>
@@ -1724,10 +1759,11 @@
       <w:pPr>
         <w:pStyle w:val="2"/>
         <w:rPr>
-          <w:rFonts w:ascii="Open Sans" w:hAnsi="Open Sans" w:eastAsia="Open Sans" w:cs="Open Sans"/>
+          <w:rFonts w:hint="default" w:ascii="Open Sans" w:hAnsi="Open Sans" w:eastAsia="Open Sans" w:cs="Open Sans"/>
           <w:b/>
           <w:bCs/>
           <w:color w:val="1F497D" w:themeColor="text2" w:themeTint="FF"/>
+          <w:lang w:val="en-IN"/>
           <w14:textFill>
             <w14:solidFill>
               <w14:schemeClr w14:val="tx2">
@@ -1738,14 +1774,40 @@
           </w14:textFill>
         </w:rPr>
       </w:pPr>
+      <w:r>
+        <w:rPr>
+          <w:rFonts w:hint="default" w:ascii="Open Sans" w:hAnsi="Open Sans" w:eastAsia="Open Sans" w:cs="Open Sans"/>
+          <w:b/>
+          <w:bCs/>
+          <w:color w:val="1F497D" w:themeColor="text2" w:themeTint="FF"/>
+          <w:lang w:val="en-IN"/>
+          <w14:textFill>
+            <w14:solidFill>
+              <w14:schemeClr w14:val="tx2">
+                <w14:lumMod w14:val="100000"/>
+                <w14:lumOff w14:val="0"/>
+              </w14:schemeClr>
+            </w14:solidFill>
+          </w14:textFill>
+        </w:rPr>
+        <w:t>sdc</w:t>
+      </w:r>
     </w:p>
     <w:p>
       <w:pPr>
         <w:ind w:left="360" w:firstLine="450"/>
         <w:rPr>
-          <w:rFonts w:ascii="Open Sans" w:hAnsi="Open Sans" w:eastAsia="Open Sans" w:cs="Open Sans"/>
+          <w:rFonts w:hint="default" w:ascii="Open Sans" w:hAnsi="Open Sans" w:eastAsia="Open Sans" w:cs="Open Sans"/>
+          <w:lang w:val="en-IN"/>
         </w:rPr>
       </w:pPr>
+      <w:r>
+        <w:rPr>
+          <w:rFonts w:hint="default" w:ascii="Open Sans" w:hAnsi="Open Sans" w:eastAsia="Open Sans" w:cs="Open Sans"/>
+          <w:lang w:val="en-IN"/>
+        </w:rPr>
+        <w:t>dssdcsddf</w:t>
+      </w:r>
     </w:p>
     <w:p>
       <w:pPr>
@@ -2306,13 +2368,13 @@
     <w:pPrDefault/>
   </w:docDefaults>
   <w:latentStyles w:count="260" w:defQFormat="0" w:defUnhideWhenUsed="1" w:defSemiHidden="1" w:defUIPriority="99" w:defLockedState="0">
-    <w:lsdException w:unhideWhenUsed="0" w:uiPriority="0" w:semiHidden="0" w:name="Normal"/>
-    <w:lsdException w:unhideWhenUsed="0" w:uiPriority="0" w:semiHidden="0" w:name="heading 1"/>
+    <w:lsdException w:qFormat="1" w:unhideWhenUsed="0" w:uiPriority="0" w:semiHidden="0" w:name="Normal"/>
+    <w:lsdException w:qFormat="1" w:unhideWhenUsed="0" w:uiPriority="0" w:semiHidden="0" w:name="heading 1"/>
     <w:lsdException w:qFormat="1" w:unhideWhenUsed="0" w:uiPriority="0" w:semiHidden="0" w:name="heading 2"/>
-    <w:lsdException w:unhideWhenUsed="0" w:uiPriority="0" w:semiHidden="0" w:name="heading 3"/>
-    <w:lsdException w:unhideWhenUsed="0" w:uiPriority="0" w:semiHidden="0" w:name="heading 4"/>
+    <w:lsdException w:qFormat="1" w:unhideWhenUsed="0" w:uiPriority="0" w:semiHidden="0" w:name="heading 3"/>
+    <w:lsdException w:qFormat="1" w:unhideWhenUsed="0" w:uiPriority="0" w:semiHidden="0" w:name="heading 4"/>
     <w:lsdException w:unhideWhenUsed="0" w:uiPriority="0" w:semiHidden="0" w:name="heading 5"/>
-    <w:lsdException w:unhideWhenUsed="0" w:uiPriority="0" w:semiHidden="0" w:name="heading 6"/>
+    <w:lsdException w:qFormat="1" w:unhideWhenUsed="0" w:uiPriority="0" w:semiHidden="0" w:name="heading 6"/>
     <w:lsdException w:qFormat="1" w:uiPriority="0" w:name="heading 7"/>
     <w:lsdException w:qFormat="1" w:uiPriority="0" w:name="heading 8"/>
     <w:lsdException w:qFormat="1" w:uiPriority="0" w:name="heading 9"/>
@@ -2371,7 +2433,7 @@
     <w:lsdException w:unhideWhenUsed="0" w:uiPriority="0" w:semiHidden="0" w:name="Title"/>
     <w:lsdException w:unhideWhenUsed="0" w:uiPriority="0" w:semiHidden="0" w:name="Closing"/>
     <w:lsdException w:unhideWhenUsed="0" w:uiPriority="0" w:semiHidden="0" w:name="Signature"/>
-    <w:lsdException w:unhideWhenUsed="0" w:uiPriority="0" w:name="Default Paragraph Font"/>
+    <w:lsdException w:qFormat="1" w:unhideWhenUsed="0" w:uiPriority="0" w:name="Default Paragraph Font"/>
     <w:lsdException w:unhideWhenUsed="0" w:uiPriority="0" w:semiHidden="0" w:name="Body Text"/>
     <w:lsdException w:unhideWhenUsed="0" w:uiPriority="0" w:semiHidden="0" w:name="Body Text Indent"/>
     <w:lsdException w:unhideWhenUsed="0" w:uiPriority="0" w:semiHidden="0" w:name="List Continue"/>
@@ -2409,7 +2471,7 @@
     <w:lsdException w:unhideWhenUsed="0" w:uiPriority="0" w:semiHidden="0" w:name="HTML Sample"/>
     <w:lsdException w:unhideWhenUsed="0" w:uiPriority="0" w:semiHidden="0" w:name="HTML Typewriter"/>
     <w:lsdException w:unhideWhenUsed="0" w:uiPriority="0" w:semiHidden="0" w:name="HTML Variable"/>
-    <w:lsdException w:unhideWhenUsed="0" w:uiPriority="0" w:semiHidden="0" w:name="Normal Table"/>
+    <w:lsdException w:qFormat="1" w:unhideWhenUsed="0" w:uiPriority="0" w:semiHidden="0" w:name="Normal Table"/>
     <w:lsdException w:unhideWhenUsed="0" w:uiPriority="0" w:semiHidden="0" w:name="annotation subject"/>
     <w:lsdException w:unhideWhenUsed="0" w:uiPriority="0" w:semiHidden="0" w:name="Table Simple 1"/>
     <w:lsdException w:unhideWhenUsed="0" w:uiPriority="0" w:semiHidden="0" w:name="Table Simple 2"/>
@@ -2558,6 +2620,7 @@
   </w:latentStyles>
   <w:style w:type="paragraph" w:default="1" w:styleId="1">
     <w:name w:val="Normal"/>
+    <w:qFormat/>
     <w:uiPriority w:val="0"/>
     <w:pPr>
       <w:spacing w:line="276" w:lineRule="auto"/>
@@ -2573,6 +2636,7 @@
     <w:name w:val="heading 1"/>
     <w:basedOn w:val="1"/>
     <w:next w:val="1"/>
+    <w:qFormat/>
     <w:uiPriority w:val="0"/>
     <w:pPr>
       <w:keepNext/>
@@ -2604,6 +2668,7 @@
     <w:name w:val="heading 3"/>
     <w:basedOn w:val="1"/>
     <w:next w:val="1"/>
+    <w:qFormat/>
     <w:uiPriority w:val="0"/>
     <w:pPr>
       <w:keepNext/>
@@ -2620,6 +2685,7 @@
     <w:name w:val="heading 4"/>
     <w:basedOn w:val="1"/>
     <w:next w:val="1"/>
+    <w:qFormat/>
     <w:uiPriority w:val="0"/>
     <w:pPr>
       <w:keepNext/>
@@ -2652,6 +2718,7 @@
     <w:name w:val="heading 6"/>
     <w:basedOn w:val="1"/>
     <w:next w:val="1"/>
+    <w:qFormat/>
     <w:uiPriority w:val="0"/>
     <w:pPr>
       <w:keepNext/>
@@ -2668,10 +2735,12 @@
   <w:style w:type="character" w:default="1" w:styleId="8">
     <w:name w:val="Default Paragraph Font"/>
     <w:semiHidden/>
+    <w:qFormat/>
     <w:uiPriority w:val="0"/>
   </w:style>
   <w:style w:type="table" w:default="1" w:styleId="9">
     <w:name w:val="Normal Table"/>
+    <w:qFormat/>
     <w:uiPriority w:val="0"/>
     <w:tblPr>
       <w:tblCellMar>

</xml_diff>